<commit_message>
Changing the diagram. Added the "path" column to the "Categories" table.
</commit_message>
<xml_diff>
--- a/Документ Microsoft Word.docx
+++ b/Документ Microsoft Word.docx
@@ -178,7 +178,211 @@
           <w:sz w:val="24"/>
           <w:szCs w:val="24"/>
         </w:rPr>
-        <w:t xml:space="preserve">Текстовые файлы удобно группируются по тематикам. Имеют разные уровни доступа </w:t>
+        <w:t xml:space="preserve">Текстовые файлы удобно группируются по тематикам. Имеют разные уровни доступа (общий, для групп, приватный), могут группироваться в коллекции, которые имеют аналогичные уровни доступа. Пользователи могут создавать коллекции, которые включают различные ТФ, пользователи так же могут создавать группы и быть участником групп. </w:t>
+      </w:r>
+    </w:p>
+    <w:p>
+      <w:pPr>
+        <w:rPr>
+          <w:rFonts w:ascii="Times New Roman" w:hAnsi="Times New Roman" w:cs="Times New Roman"/>
+          <w:sz w:val="24"/>
+          <w:szCs w:val="24"/>
+        </w:rPr>
+      </w:pPr>
+    </w:p>
+    <w:p>
+      <w:pPr>
+        <w:rPr>
+          <w:rFonts w:ascii="Times New Roman" w:hAnsi="Times New Roman" w:cs="Times New Roman"/>
+          <w:sz w:val="24"/>
+          <w:szCs w:val="24"/>
+          <w:lang w:val="en-US"/>
+        </w:rPr>
+      </w:pPr>
+      <w:r>
+        <w:rPr>
+          <w:rFonts w:ascii="Times New Roman" w:hAnsi="Times New Roman" w:cs="Times New Roman"/>
+          <w:sz w:val="24"/>
+          <w:szCs w:val="24"/>
+        </w:rPr>
+        <w:t>Сервис</w:t>
+      </w:r>
+      <w:r>
+        <w:rPr>
+          <w:rFonts w:ascii="Times New Roman" w:hAnsi="Times New Roman" w:cs="Times New Roman"/>
+          <w:sz w:val="24"/>
+          <w:szCs w:val="24"/>
+          <w:lang w:val="en-US"/>
+        </w:rPr>
+        <w:t>:</w:t>
+      </w:r>
+    </w:p>
+    <w:p>
+      <w:pPr>
+        <w:pStyle w:val="a3"/>
+        <w:numPr>
+          <w:ilvl w:val="0"/>
+          <w:numId w:val="1"/>
+        </w:numPr>
+        <w:rPr>
+          <w:rFonts w:ascii="Times New Roman" w:hAnsi="Times New Roman" w:cs="Times New Roman"/>
+          <w:sz w:val="24"/>
+          <w:szCs w:val="24"/>
+        </w:rPr>
+      </w:pPr>
+      <w:r>
+        <w:rPr>
+          <w:rFonts w:ascii="Times New Roman" w:hAnsi="Times New Roman" w:cs="Times New Roman"/>
+          <w:sz w:val="24"/>
+          <w:szCs w:val="24"/>
+        </w:rPr>
+        <w:t>Обеспечить регистрацию, авторизацию аутентификацию пользователей</w:t>
+      </w:r>
+    </w:p>
+    <w:p>
+      <w:pPr>
+        <w:pStyle w:val="a3"/>
+        <w:numPr>
+          <w:ilvl w:val="0"/>
+          <w:numId w:val="1"/>
+        </w:numPr>
+        <w:rPr>
+          <w:rFonts w:ascii="Times New Roman" w:hAnsi="Times New Roman" w:cs="Times New Roman"/>
+          <w:sz w:val="24"/>
+          <w:szCs w:val="24"/>
+        </w:rPr>
+      </w:pPr>
+      <w:r>
+        <w:rPr>
+          <w:rFonts w:ascii="Times New Roman" w:hAnsi="Times New Roman" w:cs="Times New Roman"/>
+          <w:sz w:val="24"/>
+          <w:szCs w:val="24"/>
+        </w:rPr>
+        <w:t>Загрузка</w:t>
+      </w:r>
+      <w:r>
+        <w:rPr>
+          <w:rFonts w:ascii="Times New Roman" w:hAnsi="Times New Roman" w:cs="Times New Roman"/>
+          <w:sz w:val="24"/>
+          <w:szCs w:val="24"/>
+        </w:rPr>
+        <w:t>, скачивание</w:t>
+      </w:r>
+      <w:r>
+        <w:rPr>
+          <w:rFonts w:ascii="Times New Roman" w:hAnsi="Times New Roman" w:cs="Times New Roman"/>
+          <w:sz w:val="24"/>
+          <w:szCs w:val="24"/>
+        </w:rPr>
+        <w:t>, хранение и удаление</w:t>
+      </w:r>
+      <w:r>
+        <w:rPr>
+          <w:rFonts w:ascii="Times New Roman" w:hAnsi="Times New Roman" w:cs="Times New Roman"/>
+          <w:sz w:val="24"/>
+          <w:szCs w:val="24"/>
+        </w:rPr>
+        <w:t xml:space="preserve"> текстовых файлов</w:t>
+      </w:r>
+      <w:r>
+        <w:rPr>
+          <w:rFonts w:ascii="Times New Roman" w:hAnsi="Times New Roman" w:cs="Times New Roman"/>
+          <w:sz w:val="24"/>
+          <w:szCs w:val="24"/>
+        </w:rPr>
+        <w:t xml:space="preserve"> (далее </w:t>
+      </w:r>
+      <w:r>
+        <w:rPr>
+          <w:rFonts w:ascii="Times New Roman" w:hAnsi="Times New Roman" w:cs="Times New Roman"/>
+          <w:sz w:val="24"/>
+          <w:szCs w:val="24"/>
+        </w:rPr>
+        <w:t>ТФ</w:t>
+      </w:r>
+      <w:r>
+        <w:rPr>
+          <w:rFonts w:ascii="Times New Roman" w:hAnsi="Times New Roman" w:cs="Times New Roman"/>
+          <w:sz w:val="24"/>
+          <w:szCs w:val="24"/>
+        </w:rPr>
+        <w:t>) и презентаций различных форматов.</w:t>
+      </w:r>
+    </w:p>
+    <w:p>
+      <w:pPr>
+        <w:pStyle w:val="a3"/>
+        <w:numPr>
+          <w:ilvl w:val="0"/>
+          <w:numId w:val="1"/>
+        </w:numPr>
+        <w:rPr>
+          <w:rFonts w:ascii="Times New Roman" w:hAnsi="Times New Roman" w:cs="Times New Roman"/>
+          <w:sz w:val="24"/>
+          <w:szCs w:val="24"/>
+        </w:rPr>
+      </w:pPr>
+      <w:r>
+        <w:rPr>
+          <w:rFonts w:ascii="Times New Roman" w:hAnsi="Times New Roman" w:cs="Times New Roman"/>
+          <w:sz w:val="24"/>
+          <w:szCs w:val="24"/>
+        </w:rPr>
+        <w:t xml:space="preserve">Функционал обмена </w:t>
+      </w:r>
+      <w:r>
+        <w:rPr>
+          <w:rFonts w:ascii="Times New Roman" w:hAnsi="Times New Roman" w:cs="Times New Roman"/>
+          <w:sz w:val="24"/>
+          <w:szCs w:val="24"/>
+        </w:rPr>
+        <w:t>ТФ</w:t>
+      </w:r>
+      <w:r>
+        <w:rPr>
+          <w:rFonts w:ascii="Times New Roman" w:hAnsi="Times New Roman" w:cs="Times New Roman"/>
+          <w:sz w:val="24"/>
+          <w:szCs w:val="24"/>
+        </w:rPr>
+        <w:t xml:space="preserve"> по ссылке </w:t>
+      </w:r>
+    </w:p>
+    <w:p>
+      <w:pPr>
+        <w:pStyle w:val="a3"/>
+        <w:numPr>
+          <w:ilvl w:val="0"/>
+          <w:numId w:val="1"/>
+        </w:numPr>
+        <w:rPr>
+          <w:rFonts w:ascii="Times New Roman" w:hAnsi="Times New Roman" w:cs="Times New Roman"/>
+          <w:sz w:val="24"/>
+          <w:szCs w:val="24"/>
+        </w:rPr>
+      </w:pPr>
+      <w:r>
+        <w:rPr>
+          <w:rFonts w:ascii="Times New Roman" w:hAnsi="Times New Roman" w:cs="Times New Roman"/>
+          <w:sz w:val="24"/>
+          <w:szCs w:val="24"/>
+        </w:rPr>
+        <w:t xml:space="preserve">Режимы доступа к </w:t>
+      </w:r>
+      <w:r>
+        <w:rPr>
+          <w:rFonts w:ascii="Times New Roman" w:hAnsi="Times New Roman" w:cs="Times New Roman"/>
+          <w:sz w:val="24"/>
+          <w:szCs w:val="24"/>
+        </w:rPr>
+        <w:t>ТФ</w:t>
+      </w:r>
+      <w:r>
+        <w:rPr>
+          <w:rFonts w:ascii="Times New Roman" w:hAnsi="Times New Roman" w:cs="Times New Roman"/>
+          <w:sz w:val="24"/>
+          <w:szCs w:val="24"/>
+        </w:rPr>
+        <w:t xml:space="preserve"> </w:t>
       </w:r>
       <w:r>
         <w:rPr>
@@ -204,23 +408,164 @@
         </w:rPr>
         <w:t xml:space="preserve"> для групп, приватный)</w:t>
       </w:r>
-      <w:r>
-        <w:rPr>
-          <w:rFonts w:ascii="Times New Roman" w:hAnsi="Times New Roman" w:cs="Times New Roman"/>
-          <w:sz w:val="24"/>
-          <w:szCs w:val="24"/>
-        </w:rPr>
-        <w:t xml:space="preserve">, могут группироваться в коллекции, которые имеют аналогичные уровни доступа. Пользователи могут создавать коллекции, которые включают различные ТФ, пользователи так же могут создавать группы и быть участником групп. </w:t>
-      </w:r>
-    </w:p>
-    <w:p>
-      <w:pPr>
-        <w:rPr>
-          <w:rFonts w:ascii="Times New Roman" w:hAnsi="Times New Roman" w:cs="Times New Roman"/>
-          <w:sz w:val="24"/>
-          <w:szCs w:val="24"/>
-        </w:rPr>
-      </w:pPr>
+    </w:p>
+    <w:p>
+      <w:pPr>
+        <w:pStyle w:val="a3"/>
+        <w:numPr>
+          <w:ilvl w:val="0"/>
+          <w:numId w:val="1"/>
+        </w:numPr>
+        <w:rPr>
+          <w:rFonts w:ascii="Times New Roman" w:hAnsi="Times New Roman" w:cs="Times New Roman"/>
+          <w:sz w:val="24"/>
+          <w:szCs w:val="24"/>
+        </w:rPr>
+      </w:pPr>
+      <w:r>
+        <w:rPr>
+          <w:rFonts w:ascii="Times New Roman" w:hAnsi="Times New Roman" w:cs="Times New Roman"/>
+          <w:sz w:val="24"/>
+          <w:szCs w:val="24"/>
+        </w:rPr>
+        <w:t xml:space="preserve">Сортировка </w:t>
+      </w:r>
+      <w:r>
+        <w:rPr>
+          <w:rFonts w:ascii="Times New Roman" w:hAnsi="Times New Roman" w:cs="Times New Roman"/>
+          <w:sz w:val="24"/>
+          <w:szCs w:val="24"/>
+        </w:rPr>
+        <w:t>ТФ</w:t>
+      </w:r>
+      <w:r>
+        <w:rPr>
+          <w:rFonts w:ascii="Times New Roman" w:hAnsi="Times New Roman" w:cs="Times New Roman"/>
+          <w:sz w:val="24"/>
+          <w:szCs w:val="24"/>
+        </w:rPr>
+        <w:t xml:space="preserve"> по тематике и наличие тегов.</w:t>
+      </w:r>
+    </w:p>
+    <w:p>
+      <w:pPr>
+        <w:pStyle w:val="a3"/>
+        <w:numPr>
+          <w:ilvl w:val="0"/>
+          <w:numId w:val="1"/>
+        </w:numPr>
+        <w:rPr>
+          <w:rFonts w:ascii="Times New Roman" w:hAnsi="Times New Roman" w:cs="Times New Roman"/>
+          <w:sz w:val="24"/>
+          <w:szCs w:val="24"/>
+        </w:rPr>
+      </w:pPr>
+      <w:r>
+        <w:rPr>
+          <w:rFonts w:ascii="Times New Roman" w:hAnsi="Times New Roman" w:cs="Times New Roman"/>
+          <w:sz w:val="24"/>
+          <w:szCs w:val="24"/>
+        </w:rPr>
+        <w:t>Реализация</w:t>
+      </w:r>
+      <w:r>
+        <w:rPr>
+          <w:rFonts w:ascii="Times New Roman" w:hAnsi="Times New Roman" w:cs="Times New Roman"/>
+          <w:sz w:val="24"/>
+          <w:szCs w:val="24"/>
+        </w:rPr>
+        <w:t xml:space="preserve"> поиска </w:t>
+      </w:r>
+      <w:r>
+        <w:rPr>
+          <w:rFonts w:ascii="Times New Roman" w:hAnsi="Times New Roman" w:cs="Times New Roman"/>
+          <w:sz w:val="24"/>
+          <w:szCs w:val="24"/>
+        </w:rPr>
+        <w:t>ТФ</w:t>
+      </w:r>
+      <w:r>
+        <w:rPr>
+          <w:rFonts w:ascii="Times New Roman" w:hAnsi="Times New Roman" w:cs="Times New Roman"/>
+          <w:sz w:val="24"/>
+          <w:szCs w:val="24"/>
+        </w:rPr>
+        <w:t>.</w:t>
+      </w:r>
+    </w:p>
+    <w:p>
+      <w:pPr>
+        <w:pStyle w:val="a3"/>
+        <w:numPr>
+          <w:ilvl w:val="0"/>
+          <w:numId w:val="1"/>
+        </w:numPr>
+        <w:rPr>
+          <w:rFonts w:ascii="Times New Roman" w:hAnsi="Times New Roman" w:cs="Times New Roman"/>
+          <w:sz w:val="24"/>
+          <w:szCs w:val="24"/>
+        </w:rPr>
+      </w:pPr>
+      <w:r>
+        <w:rPr>
+          <w:rFonts w:ascii="Times New Roman" w:hAnsi="Times New Roman" w:cs="Times New Roman"/>
+          <w:sz w:val="24"/>
+          <w:szCs w:val="24"/>
+        </w:rPr>
+        <w:t xml:space="preserve">Создание коллекций из </w:t>
+      </w:r>
+      <w:r>
+        <w:rPr>
+          <w:rFonts w:ascii="Times New Roman" w:hAnsi="Times New Roman" w:cs="Times New Roman"/>
+          <w:sz w:val="24"/>
+          <w:szCs w:val="24"/>
+        </w:rPr>
+        <w:t>ТФ</w:t>
+      </w:r>
+    </w:p>
+    <w:p>
+      <w:pPr>
+        <w:pStyle w:val="a3"/>
+        <w:numPr>
+          <w:ilvl w:val="0"/>
+          <w:numId w:val="1"/>
+        </w:numPr>
+        <w:rPr>
+          <w:rFonts w:ascii="Times New Roman" w:hAnsi="Times New Roman" w:cs="Times New Roman"/>
+          <w:sz w:val="24"/>
+          <w:szCs w:val="24"/>
+        </w:rPr>
+      </w:pPr>
+      <w:r>
+        <w:rPr>
+          <w:rFonts w:ascii="Times New Roman" w:hAnsi="Times New Roman" w:cs="Times New Roman"/>
+          <w:sz w:val="24"/>
+          <w:szCs w:val="24"/>
+        </w:rPr>
+        <w:t>Функционал редактирование коллекций</w:t>
+      </w:r>
+    </w:p>
+    <w:p>
+      <w:pPr>
+        <w:pStyle w:val="a3"/>
+        <w:numPr>
+          <w:ilvl w:val="0"/>
+          <w:numId w:val="1"/>
+        </w:numPr>
+        <w:rPr>
+          <w:rFonts w:ascii="Times New Roman" w:hAnsi="Times New Roman" w:cs="Times New Roman"/>
+          <w:sz w:val="24"/>
+          <w:szCs w:val="24"/>
+        </w:rPr>
+      </w:pPr>
+      <w:r>
+        <w:rPr>
+          <w:rFonts w:ascii="Times New Roman" w:hAnsi="Times New Roman" w:cs="Times New Roman"/>
+          <w:sz w:val="24"/>
+          <w:szCs w:val="24"/>
+        </w:rPr>
+        <w:t>Создание групп пользователей.</w:t>
+      </w:r>
     </w:p>
     <w:p>
       <w:pPr>
@@ -237,7 +582,7 @@
           <w:sz w:val="24"/>
           <w:szCs w:val="24"/>
         </w:rPr>
-        <w:t>Сервис</w:t>
+        <w:t>Пользователь</w:t>
       </w:r>
       <w:r>
         <w:rPr>
@@ -254,75 +599,45 @@
         <w:pStyle w:val="a3"/>
         <w:numPr>
           <w:ilvl w:val="0"/>
-          <w:numId w:val="1"/>
-        </w:numPr>
-        <w:rPr>
-          <w:rFonts w:ascii="Times New Roman" w:hAnsi="Times New Roman" w:cs="Times New Roman"/>
-          <w:sz w:val="24"/>
-          <w:szCs w:val="24"/>
-        </w:rPr>
-      </w:pPr>
-      <w:r>
-        <w:rPr>
-          <w:rFonts w:ascii="Times New Roman" w:hAnsi="Times New Roman" w:cs="Times New Roman"/>
-          <w:sz w:val="24"/>
-          <w:szCs w:val="24"/>
-        </w:rPr>
-        <w:t>Обеспечить регистрацию, авторизацию аутентификацию пользователей</w:t>
-      </w:r>
-    </w:p>
-    <w:p>
-      <w:pPr>
-        <w:pStyle w:val="a3"/>
-        <w:numPr>
-          <w:ilvl w:val="0"/>
-          <w:numId w:val="1"/>
-        </w:numPr>
-        <w:rPr>
-          <w:rFonts w:ascii="Times New Roman" w:hAnsi="Times New Roman" w:cs="Times New Roman"/>
-          <w:sz w:val="24"/>
-          <w:szCs w:val="24"/>
-        </w:rPr>
-      </w:pPr>
-      <w:r>
-        <w:rPr>
-          <w:rFonts w:ascii="Times New Roman" w:hAnsi="Times New Roman" w:cs="Times New Roman"/>
-          <w:sz w:val="24"/>
-          <w:szCs w:val="24"/>
-        </w:rPr>
-        <w:t>Загрузка</w:t>
-      </w:r>
-      <w:r>
-        <w:rPr>
-          <w:rFonts w:ascii="Times New Roman" w:hAnsi="Times New Roman" w:cs="Times New Roman"/>
-          <w:sz w:val="24"/>
-          <w:szCs w:val="24"/>
-        </w:rPr>
-        <w:t>, скачивание</w:t>
-      </w:r>
-      <w:r>
-        <w:rPr>
-          <w:rFonts w:ascii="Times New Roman" w:hAnsi="Times New Roman" w:cs="Times New Roman"/>
-          <w:sz w:val="24"/>
-          <w:szCs w:val="24"/>
-        </w:rPr>
-        <w:t>, хранение и удаление</w:t>
-      </w:r>
-      <w:r>
-        <w:rPr>
-          <w:rFonts w:ascii="Times New Roman" w:hAnsi="Times New Roman" w:cs="Times New Roman"/>
-          <w:sz w:val="24"/>
-          <w:szCs w:val="24"/>
-        </w:rPr>
-        <w:t xml:space="preserve"> текстовых файлов</w:t>
-      </w:r>
-      <w:r>
-        <w:rPr>
-          <w:rFonts w:ascii="Times New Roman" w:hAnsi="Times New Roman" w:cs="Times New Roman"/>
-          <w:sz w:val="24"/>
-          <w:szCs w:val="24"/>
-        </w:rPr>
-        <w:t xml:space="preserve"> (далее </w:t>
+          <w:numId w:val="2"/>
+        </w:numPr>
+        <w:rPr>
+          <w:rFonts w:ascii="Times New Roman" w:hAnsi="Times New Roman" w:cs="Times New Roman"/>
+          <w:sz w:val="24"/>
+          <w:szCs w:val="24"/>
+          <w:lang w:val="en-US"/>
+        </w:rPr>
+      </w:pPr>
+      <w:r>
+        <w:rPr>
+          <w:rFonts w:ascii="Times New Roman" w:hAnsi="Times New Roman" w:cs="Times New Roman"/>
+          <w:sz w:val="24"/>
+          <w:szCs w:val="24"/>
+        </w:rPr>
+        <w:t>Регистрация, авторизация, аутентификацию.</w:t>
+      </w:r>
+    </w:p>
+    <w:p>
+      <w:pPr>
+        <w:pStyle w:val="a3"/>
+        <w:numPr>
+          <w:ilvl w:val="0"/>
+          <w:numId w:val="2"/>
+        </w:numPr>
+        <w:rPr>
+          <w:rFonts w:ascii="Times New Roman" w:hAnsi="Times New Roman" w:cs="Times New Roman"/>
+          <w:sz w:val="24"/>
+          <w:szCs w:val="24"/>
+          <w:lang w:val="en-US"/>
+        </w:rPr>
+      </w:pPr>
+      <w:r>
+        <w:rPr>
+          <w:rFonts w:ascii="Times New Roman" w:hAnsi="Times New Roman" w:cs="Times New Roman"/>
+          <w:sz w:val="24"/>
+          <w:szCs w:val="24"/>
+        </w:rPr>
+        <w:t xml:space="preserve">Скачивание доступных ему </w:t>
       </w:r>
       <w:r>
         <w:rPr>
@@ -332,35 +647,27 @@
         </w:rPr>
         <w:t>ТФ</w:t>
       </w:r>
-      <w:r>
-        <w:rPr>
-          <w:rFonts w:ascii="Times New Roman" w:hAnsi="Times New Roman" w:cs="Times New Roman"/>
-          <w:sz w:val="24"/>
-          <w:szCs w:val="24"/>
-        </w:rPr>
-        <w:t>) и презентаций различных форматов.</w:t>
-      </w:r>
-    </w:p>
-    <w:p>
-      <w:pPr>
-        <w:pStyle w:val="a3"/>
-        <w:numPr>
-          <w:ilvl w:val="0"/>
-          <w:numId w:val="1"/>
-        </w:numPr>
-        <w:rPr>
-          <w:rFonts w:ascii="Times New Roman" w:hAnsi="Times New Roman" w:cs="Times New Roman"/>
-          <w:sz w:val="24"/>
-          <w:szCs w:val="24"/>
-        </w:rPr>
-      </w:pPr>
-      <w:r>
-        <w:rPr>
-          <w:rFonts w:ascii="Times New Roman" w:hAnsi="Times New Roman" w:cs="Times New Roman"/>
-          <w:sz w:val="24"/>
-          <w:szCs w:val="24"/>
-        </w:rPr>
-        <w:t xml:space="preserve">Функционал обмена </w:t>
+    </w:p>
+    <w:p>
+      <w:pPr>
+        <w:pStyle w:val="a3"/>
+        <w:numPr>
+          <w:ilvl w:val="0"/>
+          <w:numId w:val="2"/>
+        </w:numPr>
+        <w:rPr>
+          <w:rFonts w:ascii="Times New Roman" w:hAnsi="Times New Roman" w:cs="Times New Roman"/>
+          <w:sz w:val="24"/>
+          <w:szCs w:val="24"/>
+        </w:rPr>
+      </w:pPr>
+      <w:r>
+        <w:rPr>
+          <w:rFonts w:ascii="Times New Roman" w:hAnsi="Times New Roman" w:cs="Times New Roman"/>
+          <w:sz w:val="24"/>
+          <w:szCs w:val="24"/>
+        </w:rPr>
+        <w:t xml:space="preserve">Загрузка </w:t>
       </w:r>
       <w:r>
         <w:rPr>
@@ -376,29 +683,7 @@
           <w:sz w:val="24"/>
           <w:szCs w:val="24"/>
         </w:rPr>
-        <w:t xml:space="preserve"> по ссылке </w:t>
-      </w:r>
-    </w:p>
-    <w:p>
-      <w:pPr>
-        <w:pStyle w:val="a3"/>
-        <w:numPr>
-          <w:ilvl w:val="0"/>
-          <w:numId w:val="1"/>
-        </w:numPr>
-        <w:rPr>
-          <w:rFonts w:ascii="Times New Roman" w:hAnsi="Times New Roman" w:cs="Times New Roman"/>
-          <w:sz w:val="24"/>
-          <w:szCs w:val="24"/>
-        </w:rPr>
-      </w:pPr>
-      <w:r>
-        <w:rPr>
-          <w:rFonts w:ascii="Times New Roman" w:hAnsi="Times New Roman" w:cs="Times New Roman"/>
-          <w:sz w:val="24"/>
-          <w:szCs w:val="24"/>
-        </w:rPr>
-        <w:t xml:space="preserve">Режимы доступа к </w:t>
+        <w:t xml:space="preserve"> и определение уровня доступа к </w:t>
       </w:r>
       <w:r>
         <w:rPr>
@@ -408,6 +693,308 @@
         </w:rPr>
         <w:t>ТФ</w:t>
       </w:r>
+    </w:p>
+    <w:p>
+      <w:pPr>
+        <w:pStyle w:val="a3"/>
+        <w:numPr>
+          <w:ilvl w:val="0"/>
+          <w:numId w:val="2"/>
+        </w:numPr>
+        <w:rPr>
+          <w:rFonts w:ascii="Times New Roman" w:hAnsi="Times New Roman" w:cs="Times New Roman"/>
+          <w:sz w:val="24"/>
+          <w:szCs w:val="24"/>
+        </w:rPr>
+      </w:pPr>
+      <w:r>
+        <w:rPr>
+          <w:rFonts w:ascii="Times New Roman" w:hAnsi="Times New Roman" w:cs="Times New Roman"/>
+          <w:sz w:val="24"/>
+          <w:szCs w:val="24"/>
+        </w:rPr>
+        <w:t xml:space="preserve">Удаление собственных </w:t>
+      </w:r>
+      <w:r>
+        <w:rPr>
+          <w:rFonts w:ascii="Times New Roman" w:hAnsi="Times New Roman" w:cs="Times New Roman"/>
+          <w:sz w:val="24"/>
+          <w:szCs w:val="24"/>
+        </w:rPr>
+        <w:t>ТФ</w:t>
+      </w:r>
+    </w:p>
+    <w:p>
+      <w:pPr>
+        <w:pStyle w:val="a3"/>
+        <w:numPr>
+          <w:ilvl w:val="0"/>
+          <w:numId w:val="2"/>
+        </w:numPr>
+        <w:rPr>
+          <w:rFonts w:ascii="Times New Roman" w:hAnsi="Times New Roman" w:cs="Times New Roman"/>
+          <w:sz w:val="24"/>
+          <w:szCs w:val="24"/>
+        </w:rPr>
+      </w:pPr>
+      <w:r>
+        <w:rPr>
+          <w:rFonts w:ascii="Times New Roman" w:hAnsi="Times New Roman" w:cs="Times New Roman"/>
+          <w:sz w:val="24"/>
+          <w:szCs w:val="24"/>
+        </w:rPr>
+        <w:t xml:space="preserve">Изменение уровня доступа к </w:t>
+      </w:r>
+      <w:r>
+        <w:rPr>
+          <w:rFonts w:ascii="Times New Roman" w:hAnsi="Times New Roman" w:cs="Times New Roman"/>
+          <w:sz w:val="24"/>
+          <w:szCs w:val="24"/>
+        </w:rPr>
+        <w:t>ТФ</w:t>
+      </w:r>
+    </w:p>
+    <w:p>
+      <w:pPr>
+        <w:pStyle w:val="a3"/>
+        <w:numPr>
+          <w:ilvl w:val="0"/>
+          <w:numId w:val="2"/>
+        </w:numPr>
+        <w:rPr>
+          <w:rFonts w:ascii="Times New Roman" w:hAnsi="Times New Roman" w:cs="Times New Roman"/>
+          <w:sz w:val="24"/>
+          <w:szCs w:val="24"/>
+        </w:rPr>
+      </w:pPr>
+      <w:r>
+        <w:rPr>
+          <w:rFonts w:ascii="Times New Roman" w:hAnsi="Times New Roman" w:cs="Times New Roman"/>
+          <w:sz w:val="24"/>
+          <w:szCs w:val="24"/>
+        </w:rPr>
+        <w:t xml:space="preserve">Опции поделиться </w:t>
+      </w:r>
+      <w:r>
+        <w:rPr>
+          <w:rFonts w:ascii="Times New Roman" w:hAnsi="Times New Roman" w:cs="Times New Roman"/>
+          <w:sz w:val="24"/>
+          <w:szCs w:val="24"/>
+        </w:rPr>
+        <w:t>ТФ</w:t>
+      </w:r>
+      <w:r>
+        <w:rPr>
+          <w:rFonts w:ascii="Times New Roman" w:hAnsi="Times New Roman" w:cs="Times New Roman"/>
+          <w:sz w:val="24"/>
+          <w:szCs w:val="24"/>
+        </w:rPr>
+        <w:t xml:space="preserve"> по ссылке</w:t>
+      </w:r>
+    </w:p>
+    <w:p>
+      <w:pPr>
+        <w:pStyle w:val="a3"/>
+        <w:numPr>
+          <w:ilvl w:val="0"/>
+          <w:numId w:val="2"/>
+        </w:numPr>
+        <w:rPr>
+          <w:rFonts w:ascii="Times New Roman" w:hAnsi="Times New Roman" w:cs="Times New Roman"/>
+          <w:sz w:val="24"/>
+          <w:szCs w:val="24"/>
+        </w:rPr>
+      </w:pPr>
+      <w:r>
+        <w:rPr>
+          <w:rFonts w:ascii="Times New Roman" w:hAnsi="Times New Roman" w:cs="Times New Roman"/>
+          <w:sz w:val="24"/>
+          <w:szCs w:val="24"/>
+        </w:rPr>
+        <w:t xml:space="preserve">Создание коллекций и определения уровня доступа к ним </w:t>
+      </w:r>
+      <w:r>
+        <w:rPr>
+          <w:rFonts w:ascii="Times New Roman" w:hAnsi="Times New Roman" w:cs="Times New Roman"/>
+          <w:sz w:val="24"/>
+          <w:szCs w:val="24"/>
+        </w:rPr>
+        <w:t>ТФ</w:t>
+      </w:r>
+      <w:r>
+        <w:rPr>
+          <w:rFonts w:ascii="Times New Roman" w:hAnsi="Times New Roman" w:cs="Times New Roman"/>
+          <w:sz w:val="24"/>
+          <w:szCs w:val="24"/>
+        </w:rPr>
+        <w:t xml:space="preserve"> (общий, для групп, приватный).</w:t>
+      </w:r>
+    </w:p>
+    <w:p>
+      <w:pPr>
+        <w:pStyle w:val="a3"/>
+        <w:numPr>
+          <w:ilvl w:val="0"/>
+          <w:numId w:val="2"/>
+        </w:numPr>
+        <w:rPr>
+          <w:rFonts w:ascii="Times New Roman" w:hAnsi="Times New Roman" w:cs="Times New Roman"/>
+          <w:sz w:val="24"/>
+          <w:szCs w:val="24"/>
+        </w:rPr>
+      </w:pPr>
+      <w:r>
+        <w:rPr>
+          <w:rFonts w:ascii="Times New Roman" w:hAnsi="Times New Roman" w:cs="Times New Roman"/>
+          <w:sz w:val="24"/>
+          <w:szCs w:val="24"/>
+        </w:rPr>
+        <w:t>Опции поделиться коллекциями по ссылке.</w:t>
+      </w:r>
+    </w:p>
+    <w:p>
+      <w:pPr>
+        <w:pStyle w:val="a3"/>
+        <w:numPr>
+          <w:ilvl w:val="0"/>
+          <w:numId w:val="2"/>
+        </w:numPr>
+        <w:rPr>
+          <w:rFonts w:ascii="Times New Roman" w:hAnsi="Times New Roman" w:cs="Times New Roman"/>
+          <w:sz w:val="24"/>
+          <w:szCs w:val="24"/>
+        </w:rPr>
+      </w:pPr>
+      <w:r>
+        <w:rPr>
+          <w:rFonts w:ascii="Times New Roman" w:hAnsi="Times New Roman" w:cs="Times New Roman"/>
+          <w:sz w:val="24"/>
+          <w:szCs w:val="24"/>
+        </w:rPr>
+        <w:t xml:space="preserve">Удаления коллекций без удаления </w:t>
+      </w:r>
+      <w:r>
+        <w:rPr>
+          <w:rFonts w:ascii="Times New Roman" w:hAnsi="Times New Roman" w:cs="Times New Roman"/>
+          <w:sz w:val="24"/>
+          <w:szCs w:val="24"/>
+        </w:rPr>
+        <w:t>ТФ</w:t>
+      </w:r>
+      <w:r>
+        <w:rPr>
+          <w:rFonts w:ascii="Times New Roman" w:hAnsi="Times New Roman" w:cs="Times New Roman"/>
+          <w:sz w:val="24"/>
+          <w:szCs w:val="24"/>
+        </w:rPr>
+        <w:t>.</w:t>
+      </w:r>
+    </w:p>
+    <w:p>
+      <w:pPr>
+        <w:pStyle w:val="a3"/>
+        <w:numPr>
+          <w:ilvl w:val="0"/>
+          <w:numId w:val="2"/>
+        </w:numPr>
+        <w:rPr>
+          <w:rFonts w:ascii="Times New Roman" w:hAnsi="Times New Roman" w:cs="Times New Roman"/>
+          <w:sz w:val="24"/>
+          <w:szCs w:val="24"/>
+        </w:rPr>
+      </w:pPr>
+      <w:r>
+        <w:rPr>
+          <w:rFonts w:ascii="Times New Roman" w:hAnsi="Times New Roman" w:cs="Times New Roman"/>
+          <w:sz w:val="24"/>
+          <w:szCs w:val="24"/>
+        </w:rPr>
+        <w:t>Подписка на доступные коллекции других пользователей.</w:t>
+      </w:r>
+    </w:p>
+    <w:p>
+      <w:pPr>
+        <w:pStyle w:val="a3"/>
+        <w:numPr>
+          <w:ilvl w:val="0"/>
+          <w:numId w:val="2"/>
+        </w:numPr>
+        <w:rPr>
+          <w:rFonts w:ascii="Times New Roman" w:hAnsi="Times New Roman" w:cs="Times New Roman"/>
+          <w:sz w:val="24"/>
+          <w:szCs w:val="24"/>
+        </w:rPr>
+      </w:pPr>
+      <w:r>
+        <w:rPr>
+          <w:rFonts w:ascii="Times New Roman" w:hAnsi="Times New Roman" w:cs="Times New Roman"/>
+          <w:sz w:val="24"/>
+          <w:szCs w:val="24"/>
+        </w:rPr>
+        <w:t>Создание/ удаления групп из пользователей и добавление/ удаления пользователей в них.</w:t>
+      </w:r>
+    </w:p>
+    <w:p>
+      <w:pPr>
+        <w:pStyle w:val="a3"/>
+        <w:numPr>
+          <w:ilvl w:val="0"/>
+          <w:numId w:val="2"/>
+        </w:numPr>
+        <w:rPr>
+          <w:rFonts w:ascii="Times New Roman" w:hAnsi="Times New Roman" w:cs="Times New Roman"/>
+          <w:sz w:val="24"/>
+          <w:szCs w:val="24"/>
+        </w:rPr>
+      </w:pPr>
+      <w:r>
+        <w:rPr>
+          <w:rFonts w:ascii="Times New Roman" w:hAnsi="Times New Roman" w:cs="Times New Roman"/>
+          <w:sz w:val="24"/>
+          <w:szCs w:val="24"/>
+        </w:rPr>
+        <w:t>Кон</w:t>
+      </w:r>
+      <w:r>
+        <w:rPr>
+          <w:rFonts w:ascii="Times New Roman" w:hAnsi="Times New Roman" w:cs="Times New Roman"/>
+          <w:sz w:val="24"/>
+          <w:szCs w:val="24"/>
+        </w:rPr>
+        <w:t xml:space="preserve">троль за </w:t>
+      </w:r>
+      <w:r>
+        <w:rPr>
+          <w:rFonts w:ascii="Times New Roman" w:hAnsi="Times New Roman" w:cs="Times New Roman"/>
+          <w:sz w:val="24"/>
+          <w:szCs w:val="24"/>
+        </w:rPr>
+        <w:t xml:space="preserve">отдельным </w:t>
+      </w:r>
+      <w:r>
+        <w:rPr>
+          <w:rFonts w:ascii="Times New Roman" w:hAnsi="Times New Roman" w:cs="Times New Roman"/>
+          <w:sz w:val="24"/>
+          <w:szCs w:val="24"/>
+        </w:rPr>
+        <w:t>и суммарным</w:t>
+      </w:r>
+      <w:r>
+        <w:rPr>
+          <w:rFonts w:ascii="Times New Roman" w:hAnsi="Times New Roman" w:cs="Times New Roman"/>
+          <w:sz w:val="24"/>
+          <w:szCs w:val="24"/>
+        </w:rPr>
+        <w:t xml:space="preserve"> размером загруженных </w:t>
+      </w:r>
+      <w:r>
+        <w:rPr>
+          <w:rFonts w:ascii="Times New Roman" w:hAnsi="Times New Roman" w:cs="Times New Roman"/>
+          <w:sz w:val="24"/>
+          <w:szCs w:val="24"/>
+        </w:rPr>
+        <w:t>пользователем</w:t>
+      </w:r>
       <w:r>
         <w:rPr>
           <w:rFonts w:ascii="Times New Roman" w:hAnsi="Times New Roman" w:cs="Times New Roman"/>
@@ -422,52 +1009,6 @@
           <w:sz w:val="24"/>
           <w:szCs w:val="24"/>
         </w:rPr>
-        <w:t>(</w:t>
-      </w:r>
-      <w:r>
-        <w:rPr>
-          <w:rFonts w:ascii="Times New Roman" w:hAnsi="Times New Roman" w:cs="Times New Roman"/>
-          <w:sz w:val="24"/>
-          <w:szCs w:val="24"/>
-        </w:rPr>
-        <w:t>общий,</w:t>
-      </w:r>
-      <w:r>
-        <w:rPr>
-          <w:rFonts w:ascii="Times New Roman" w:hAnsi="Times New Roman" w:cs="Times New Roman"/>
-          <w:sz w:val="24"/>
-          <w:szCs w:val="24"/>
-        </w:rPr>
-        <w:t xml:space="preserve"> для групп, приватный)</w:t>
-      </w:r>
-    </w:p>
-    <w:p>
-      <w:pPr>
-        <w:pStyle w:val="a3"/>
-        <w:numPr>
-          <w:ilvl w:val="0"/>
-          <w:numId w:val="1"/>
-        </w:numPr>
-        <w:rPr>
-          <w:rFonts w:ascii="Times New Roman" w:hAnsi="Times New Roman" w:cs="Times New Roman"/>
-          <w:sz w:val="24"/>
-          <w:szCs w:val="24"/>
-        </w:rPr>
-      </w:pPr>
-      <w:r>
-        <w:rPr>
-          <w:rFonts w:ascii="Times New Roman" w:hAnsi="Times New Roman" w:cs="Times New Roman"/>
-          <w:sz w:val="24"/>
-          <w:szCs w:val="24"/>
-        </w:rPr>
-        <w:t xml:space="preserve">Сортировка </w:t>
-      </w:r>
-      <w:r>
-        <w:rPr>
-          <w:rFonts w:ascii="Times New Roman" w:hAnsi="Times New Roman" w:cs="Times New Roman"/>
-          <w:sz w:val="24"/>
-          <w:szCs w:val="24"/>
-        </w:rPr>
         <w:t>ТФ</w:t>
       </w:r>
       <w:r>
@@ -476,52 +1017,6 @@
           <w:sz w:val="24"/>
           <w:szCs w:val="24"/>
         </w:rPr>
-        <w:t xml:space="preserve"> по тематике и наличие тегов.</w:t>
-      </w:r>
-    </w:p>
-    <w:p>
-      <w:pPr>
-        <w:pStyle w:val="a3"/>
-        <w:numPr>
-          <w:ilvl w:val="0"/>
-          <w:numId w:val="1"/>
-        </w:numPr>
-        <w:rPr>
-          <w:rFonts w:ascii="Times New Roman" w:hAnsi="Times New Roman" w:cs="Times New Roman"/>
-          <w:sz w:val="24"/>
-          <w:szCs w:val="24"/>
-        </w:rPr>
-      </w:pPr>
-      <w:r>
-        <w:rPr>
-          <w:rFonts w:ascii="Times New Roman" w:hAnsi="Times New Roman" w:cs="Times New Roman"/>
-          <w:sz w:val="24"/>
-          <w:szCs w:val="24"/>
-        </w:rPr>
-        <w:t>Реализация</w:t>
-      </w:r>
-      <w:r>
-        <w:rPr>
-          <w:rFonts w:ascii="Times New Roman" w:hAnsi="Times New Roman" w:cs="Times New Roman"/>
-          <w:sz w:val="24"/>
-          <w:szCs w:val="24"/>
-        </w:rPr>
-        <w:t xml:space="preserve"> поиска </w:t>
-      </w:r>
-      <w:r>
-        <w:rPr>
-          <w:rFonts w:ascii="Times New Roman" w:hAnsi="Times New Roman" w:cs="Times New Roman"/>
-          <w:sz w:val="24"/>
-          <w:szCs w:val="24"/>
-        </w:rPr>
-        <w:t>ТФ</w:t>
-      </w:r>
-      <w:r>
-        <w:rPr>
-          <w:rFonts w:ascii="Times New Roman" w:hAnsi="Times New Roman" w:cs="Times New Roman"/>
-          <w:sz w:val="24"/>
-          <w:szCs w:val="24"/>
-        </w:rPr>
         <w:t>.</w:t>
       </w:r>
     </w:p>
@@ -530,74 +1025,163 @@
         <w:pStyle w:val="a3"/>
         <w:numPr>
           <w:ilvl w:val="0"/>
-          <w:numId w:val="1"/>
-        </w:numPr>
-        <w:rPr>
-          <w:rFonts w:ascii="Times New Roman" w:hAnsi="Times New Roman" w:cs="Times New Roman"/>
-          <w:sz w:val="24"/>
-          <w:szCs w:val="24"/>
-        </w:rPr>
-      </w:pPr>
-      <w:r>
-        <w:rPr>
-          <w:rFonts w:ascii="Times New Roman" w:hAnsi="Times New Roman" w:cs="Times New Roman"/>
-          <w:sz w:val="24"/>
-          <w:szCs w:val="24"/>
-        </w:rPr>
-        <w:t xml:space="preserve">Создание коллекций из </w:t>
-      </w:r>
-      <w:r>
-        <w:rPr>
-          <w:rFonts w:ascii="Times New Roman" w:hAnsi="Times New Roman" w:cs="Times New Roman"/>
-          <w:sz w:val="24"/>
-          <w:szCs w:val="24"/>
-        </w:rPr>
-        <w:t>ТФ</w:t>
-      </w:r>
-    </w:p>
-    <w:p>
-      <w:pPr>
-        <w:pStyle w:val="a3"/>
-        <w:numPr>
-          <w:ilvl w:val="0"/>
-          <w:numId w:val="1"/>
-        </w:numPr>
-        <w:rPr>
-          <w:rFonts w:ascii="Times New Roman" w:hAnsi="Times New Roman" w:cs="Times New Roman"/>
-          <w:sz w:val="24"/>
-          <w:szCs w:val="24"/>
-        </w:rPr>
-      </w:pPr>
-      <w:r>
-        <w:rPr>
-          <w:rFonts w:ascii="Times New Roman" w:hAnsi="Times New Roman" w:cs="Times New Roman"/>
-          <w:sz w:val="24"/>
-          <w:szCs w:val="24"/>
-        </w:rPr>
-        <w:t>Функционал редактирование коллекций</w:t>
-      </w:r>
-    </w:p>
-    <w:p>
-      <w:pPr>
-        <w:pStyle w:val="a3"/>
-        <w:numPr>
-          <w:ilvl w:val="0"/>
-          <w:numId w:val="1"/>
-        </w:numPr>
-        <w:rPr>
-          <w:rFonts w:ascii="Times New Roman" w:hAnsi="Times New Roman" w:cs="Times New Roman"/>
-          <w:sz w:val="24"/>
-          <w:szCs w:val="24"/>
-        </w:rPr>
-      </w:pPr>
-      <w:r>
-        <w:rPr>
-          <w:rFonts w:ascii="Times New Roman" w:hAnsi="Times New Roman" w:cs="Times New Roman"/>
-          <w:sz w:val="24"/>
-          <w:szCs w:val="24"/>
-        </w:rPr>
-        <w:t>Создание групп пользователей.</w:t>
-      </w:r>
+          <w:numId w:val="2"/>
+        </w:numPr>
+        <w:rPr>
+          <w:rFonts w:ascii="Times New Roman" w:hAnsi="Times New Roman" w:cs="Times New Roman"/>
+          <w:sz w:val="24"/>
+          <w:szCs w:val="24"/>
+        </w:rPr>
+      </w:pPr>
+      <w:r>
+        <w:rPr>
+          <w:rFonts w:ascii="Times New Roman" w:hAnsi="Times New Roman" w:cs="Times New Roman"/>
+          <w:sz w:val="24"/>
+          <w:szCs w:val="24"/>
+        </w:rPr>
+        <w:t>Пользователь имеет собственный статус и рейтинг.</w:t>
+      </w:r>
+    </w:p>
+    <w:p>
+      <w:pPr>
+        <w:pStyle w:val="a3"/>
+        <w:numPr>
+          <w:ilvl w:val="0"/>
+          <w:numId w:val="2"/>
+        </w:numPr>
+        <w:rPr>
+          <w:rFonts w:ascii="Times New Roman" w:hAnsi="Times New Roman" w:cs="Times New Roman"/>
+          <w:sz w:val="24"/>
+          <w:szCs w:val="24"/>
+        </w:rPr>
+      </w:pPr>
+      <w:r>
+        <w:rPr>
+          <w:rFonts w:ascii="Times New Roman" w:hAnsi="Times New Roman" w:cs="Times New Roman"/>
+          <w:sz w:val="24"/>
+          <w:szCs w:val="24"/>
+        </w:rPr>
+        <w:t xml:space="preserve">Статус влияет на максимальный размер </w:t>
+      </w:r>
+      <w:r>
+        <w:rPr>
+          <w:rFonts w:ascii="Times New Roman" w:hAnsi="Times New Roman" w:cs="Times New Roman"/>
+          <w:sz w:val="24"/>
+          <w:szCs w:val="24"/>
+        </w:rPr>
+        <w:t>загружаемых</w:t>
+      </w:r>
+      <w:r>
+        <w:rPr>
+          <w:rFonts w:ascii="Times New Roman" w:hAnsi="Times New Roman" w:cs="Times New Roman"/>
+          <w:sz w:val="24"/>
+          <w:szCs w:val="24"/>
+        </w:rPr>
+        <w:t xml:space="preserve"> файлов и общий суммарный размер </w:t>
+      </w:r>
+      <w:r>
+        <w:rPr>
+          <w:rFonts w:ascii="Times New Roman" w:hAnsi="Times New Roman" w:cs="Times New Roman"/>
+          <w:sz w:val="24"/>
+          <w:szCs w:val="24"/>
+        </w:rPr>
+        <w:t>файлов,</w:t>
+      </w:r>
+      <w:r>
+        <w:rPr>
+          <w:rFonts w:ascii="Times New Roman" w:hAnsi="Times New Roman" w:cs="Times New Roman"/>
+          <w:sz w:val="24"/>
+          <w:szCs w:val="24"/>
+        </w:rPr>
+        <w:t xml:space="preserve"> загруженных на сервер</w:t>
+      </w:r>
+      <w:r>
+        <w:rPr>
+          <w:rFonts w:ascii="Times New Roman" w:hAnsi="Times New Roman" w:cs="Times New Roman"/>
+          <w:sz w:val="24"/>
+          <w:szCs w:val="24"/>
+        </w:rPr>
+        <w:t>, их количество</w:t>
+      </w:r>
+      <w:r>
+        <w:rPr>
+          <w:rFonts w:ascii="Times New Roman" w:hAnsi="Times New Roman" w:cs="Times New Roman"/>
+          <w:sz w:val="24"/>
+          <w:szCs w:val="24"/>
+        </w:rPr>
+        <w:t>. Количество групп, в которых он может быть участником, количество групп которых он может создавать. Количество коллекц</w:t>
+      </w:r>
+      <w:r>
+        <w:rPr>
+          <w:rFonts w:ascii="Times New Roman" w:hAnsi="Times New Roman" w:cs="Times New Roman"/>
+          <w:sz w:val="24"/>
+          <w:szCs w:val="24"/>
+        </w:rPr>
+        <w:t>ий, которые он может создавать, количество коллекций на которые можно подписаться.</w:t>
+      </w:r>
+    </w:p>
+    <w:p>
+      <w:pPr>
+        <w:pStyle w:val="a3"/>
+        <w:numPr>
+          <w:ilvl w:val="0"/>
+          <w:numId w:val="2"/>
+        </w:numPr>
+        <w:rPr>
+          <w:rFonts w:ascii="Times New Roman" w:hAnsi="Times New Roman" w:cs="Times New Roman"/>
+          <w:sz w:val="24"/>
+          <w:szCs w:val="24"/>
+        </w:rPr>
+      </w:pPr>
+      <w:r>
+        <w:rPr>
+          <w:rFonts w:ascii="Times New Roman" w:hAnsi="Times New Roman" w:cs="Times New Roman"/>
+          <w:sz w:val="24"/>
+          <w:szCs w:val="24"/>
+        </w:rPr>
+        <w:t xml:space="preserve">Рейтинг отображает </w:t>
+      </w:r>
+      <w:r>
+        <w:rPr>
+          <w:rFonts w:ascii="Times New Roman" w:hAnsi="Times New Roman" w:cs="Times New Roman"/>
+          <w:sz w:val="24"/>
+          <w:szCs w:val="24"/>
+        </w:rPr>
+        <w:t>качество материалов,</w:t>
+      </w:r>
+      <w:r>
+        <w:rPr>
+          <w:rFonts w:ascii="Times New Roman" w:hAnsi="Times New Roman" w:cs="Times New Roman"/>
+          <w:sz w:val="24"/>
+          <w:szCs w:val="24"/>
+        </w:rPr>
+        <w:t xml:space="preserve"> которые он загружает и складывается </w:t>
+      </w:r>
+      <w:r>
+        <w:rPr>
+          <w:rFonts w:ascii="Times New Roman" w:hAnsi="Times New Roman" w:cs="Times New Roman"/>
+          <w:sz w:val="24"/>
+          <w:szCs w:val="24"/>
+        </w:rPr>
+        <w:t>из оценок,</w:t>
+      </w:r>
+      <w:r>
+        <w:rPr>
+          <w:rFonts w:ascii="Times New Roman" w:hAnsi="Times New Roman" w:cs="Times New Roman"/>
+          <w:sz w:val="24"/>
+          <w:szCs w:val="24"/>
+        </w:rPr>
+        <w:t xml:space="preserve"> поставленных другими пользователями его ТФ.</w:t>
+      </w:r>
+    </w:p>
+    <w:p>
+      <w:pPr>
+        <w:rPr>
+          <w:rFonts w:ascii="Times New Roman" w:hAnsi="Times New Roman" w:cs="Times New Roman"/>
+          <w:sz w:val="24"/>
+          <w:szCs w:val="24"/>
+        </w:rPr>
+      </w:pPr>
     </w:p>
     <w:p>
       <w:pPr>
@@ -614,7 +1198,7 @@
           <w:sz w:val="24"/>
           <w:szCs w:val="24"/>
         </w:rPr>
-        <w:t>Пользователь</w:t>
+        <w:t>Текстовые документы</w:t>
       </w:r>
       <w:r>
         <w:rPr>
@@ -631,622 +1215,6 @@
         <w:pStyle w:val="a3"/>
         <w:numPr>
           <w:ilvl w:val="0"/>
-          <w:numId w:val="2"/>
-        </w:numPr>
-        <w:rPr>
-          <w:rFonts w:ascii="Times New Roman" w:hAnsi="Times New Roman" w:cs="Times New Roman"/>
-          <w:sz w:val="24"/>
-          <w:szCs w:val="24"/>
-          <w:lang w:val="en-US"/>
-        </w:rPr>
-      </w:pPr>
-      <w:r>
-        <w:rPr>
-          <w:rFonts w:ascii="Times New Roman" w:hAnsi="Times New Roman" w:cs="Times New Roman"/>
-          <w:sz w:val="24"/>
-          <w:szCs w:val="24"/>
-        </w:rPr>
-        <w:t>Регистрация, авторизация, аутентификацию.</w:t>
-      </w:r>
-    </w:p>
-    <w:p>
-      <w:pPr>
-        <w:pStyle w:val="a3"/>
-        <w:numPr>
-          <w:ilvl w:val="0"/>
-          <w:numId w:val="2"/>
-        </w:numPr>
-        <w:rPr>
-          <w:rFonts w:ascii="Times New Roman" w:hAnsi="Times New Roman" w:cs="Times New Roman"/>
-          <w:sz w:val="24"/>
-          <w:szCs w:val="24"/>
-          <w:lang w:val="en-US"/>
-        </w:rPr>
-      </w:pPr>
-      <w:r>
-        <w:rPr>
-          <w:rFonts w:ascii="Times New Roman" w:hAnsi="Times New Roman" w:cs="Times New Roman"/>
-          <w:sz w:val="24"/>
-          <w:szCs w:val="24"/>
-        </w:rPr>
-        <w:t xml:space="preserve">Скачивание доступных ему </w:t>
-      </w:r>
-      <w:r>
-        <w:rPr>
-          <w:rFonts w:ascii="Times New Roman" w:hAnsi="Times New Roman" w:cs="Times New Roman"/>
-          <w:sz w:val="24"/>
-          <w:szCs w:val="24"/>
-        </w:rPr>
-        <w:t>ТФ</w:t>
-      </w:r>
-    </w:p>
-    <w:p>
-      <w:pPr>
-        <w:pStyle w:val="a3"/>
-        <w:numPr>
-          <w:ilvl w:val="0"/>
-          <w:numId w:val="2"/>
-        </w:numPr>
-        <w:rPr>
-          <w:rFonts w:ascii="Times New Roman" w:hAnsi="Times New Roman" w:cs="Times New Roman"/>
-          <w:sz w:val="24"/>
-          <w:szCs w:val="24"/>
-        </w:rPr>
-      </w:pPr>
-      <w:r>
-        <w:rPr>
-          <w:rFonts w:ascii="Times New Roman" w:hAnsi="Times New Roman" w:cs="Times New Roman"/>
-          <w:sz w:val="24"/>
-          <w:szCs w:val="24"/>
-        </w:rPr>
-        <w:t xml:space="preserve">Загрузка </w:t>
-      </w:r>
-      <w:r>
-        <w:rPr>
-          <w:rFonts w:ascii="Times New Roman" w:hAnsi="Times New Roman" w:cs="Times New Roman"/>
-          <w:sz w:val="24"/>
-          <w:szCs w:val="24"/>
-        </w:rPr>
-        <w:t>ТФ</w:t>
-      </w:r>
-      <w:r>
-        <w:rPr>
-          <w:rFonts w:ascii="Times New Roman" w:hAnsi="Times New Roman" w:cs="Times New Roman"/>
-          <w:sz w:val="24"/>
-          <w:szCs w:val="24"/>
-        </w:rPr>
-        <w:t xml:space="preserve"> и определение уровня доступа к </w:t>
-      </w:r>
-      <w:r>
-        <w:rPr>
-          <w:rFonts w:ascii="Times New Roman" w:hAnsi="Times New Roman" w:cs="Times New Roman"/>
-          <w:sz w:val="24"/>
-          <w:szCs w:val="24"/>
-        </w:rPr>
-        <w:t>ТФ</w:t>
-      </w:r>
-    </w:p>
-    <w:p>
-      <w:pPr>
-        <w:pStyle w:val="a3"/>
-        <w:numPr>
-          <w:ilvl w:val="0"/>
-          <w:numId w:val="2"/>
-        </w:numPr>
-        <w:rPr>
-          <w:rFonts w:ascii="Times New Roman" w:hAnsi="Times New Roman" w:cs="Times New Roman"/>
-          <w:sz w:val="24"/>
-          <w:szCs w:val="24"/>
-        </w:rPr>
-      </w:pPr>
-      <w:r>
-        <w:rPr>
-          <w:rFonts w:ascii="Times New Roman" w:hAnsi="Times New Roman" w:cs="Times New Roman"/>
-          <w:sz w:val="24"/>
-          <w:szCs w:val="24"/>
-        </w:rPr>
-        <w:t xml:space="preserve">Удаление собственных </w:t>
-      </w:r>
-      <w:r>
-        <w:rPr>
-          <w:rFonts w:ascii="Times New Roman" w:hAnsi="Times New Roman" w:cs="Times New Roman"/>
-          <w:sz w:val="24"/>
-          <w:szCs w:val="24"/>
-        </w:rPr>
-        <w:t>ТФ</w:t>
-      </w:r>
-    </w:p>
-    <w:p>
-      <w:pPr>
-        <w:pStyle w:val="a3"/>
-        <w:numPr>
-          <w:ilvl w:val="0"/>
-          <w:numId w:val="2"/>
-        </w:numPr>
-        <w:rPr>
-          <w:rFonts w:ascii="Times New Roman" w:hAnsi="Times New Roman" w:cs="Times New Roman"/>
-          <w:sz w:val="24"/>
-          <w:szCs w:val="24"/>
-        </w:rPr>
-      </w:pPr>
-      <w:r>
-        <w:rPr>
-          <w:rFonts w:ascii="Times New Roman" w:hAnsi="Times New Roman" w:cs="Times New Roman"/>
-          <w:sz w:val="24"/>
-          <w:szCs w:val="24"/>
-        </w:rPr>
-        <w:t xml:space="preserve">Изменение уровня доступа к </w:t>
-      </w:r>
-      <w:r>
-        <w:rPr>
-          <w:rFonts w:ascii="Times New Roman" w:hAnsi="Times New Roman" w:cs="Times New Roman"/>
-          <w:sz w:val="24"/>
-          <w:szCs w:val="24"/>
-        </w:rPr>
-        <w:t>ТФ</w:t>
-      </w:r>
-    </w:p>
-    <w:p>
-      <w:pPr>
-        <w:pStyle w:val="a3"/>
-        <w:numPr>
-          <w:ilvl w:val="0"/>
-          <w:numId w:val="2"/>
-        </w:numPr>
-        <w:rPr>
-          <w:rFonts w:ascii="Times New Roman" w:hAnsi="Times New Roman" w:cs="Times New Roman"/>
-          <w:sz w:val="24"/>
-          <w:szCs w:val="24"/>
-        </w:rPr>
-      </w:pPr>
-      <w:r>
-        <w:rPr>
-          <w:rFonts w:ascii="Times New Roman" w:hAnsi="Times New Roman" w:cs="Times New Roman"/>
-          <w:sz w:val="24"/>
-          <w:szCs w:val="24"/>
-        </w:rPr>
-        <w:t xml:space="preserve">Опции поделиться </w:t>
-      </w:r>
-      <w:r>
-        <w:rPr>
-          <w:rFonts w:ascii="Times New Roman" w:hAnsi="Times New Roman" w:cs="Times New Roman"/>
-          <w:sz w:val="24"/>
-          <w:szCs w:val="24"/>
-        </w:rPr>
-        <w:t>ТФ</w:t>
-      </w:r>
-      <w:r>
-        <w:rPr>
-          <w:rFonts w:ascii="Times New Roman" w:hAnsi="Times New Roman" w:cs="Times New Roman"/>
-          <w:sz w:val="24"/>
-          <w:szCs w:val="24"/>
-        </w:rPr>
-        <w:t xml:space="preserve"> по ссылке</w:t>
-      </w:r>
-    </w:p>
-    <w:p>
-      <w:pPr>
-        <w:pStyle w:val="a3"/>
-        <w:numPr>
-          <w:ilvl w:val="0"/>
-          <w:numId w:val="2"/>
-        </w:numPr>
-        <w:rPr>
-          <w:rFonts w:ascii="Times New Roman" w:hAnsi="Times New Roman" w:cs="Times New Roman"/>
-          <w:sz w:val="24"/>
-          <w:szCs w:val="24"/>
-        </w:rPr>
-      </w:pPr>
-      <w:r>
-        <w:rPr>
-          <w:rFonts w:ascii="Times New Roman" w:hAnsi="Times New Roman" w:cs="Times New Roman"/>
-          <w:sz w:val="24"/>
-          <w:szCs w:val="24"/>
-        </w:rPr>
-        <w:t xml:space="preserve">Создание коллекций и определения уровня доступа к ним </w:t>
-      </w:r>
-      <w:r>
-        <w:rPr>
-          <w:rFonts w:ascii="Times New Roman" w:hAnsi="Times New Roman" w:cs="Times New Roman"/>
-          <w:sz w:val="24"/>
-          <w:szCs w:val="24"/>
-        </w:rPr>
-        <w:t>ТФ</w:t>
-      </w:r>
-      <w:r>
-        <w:rPr>
-          <w:rFonts w:ascii="Times New Roman" w:hAnsi="Times New Roman" w:cs="Times New Roman"/>
-          <w:sz w:val="24"/>
-          <w:szCs w:val="24"/>
-        </w:rPr>
-        <w:t xml:space="preserve"> (общий, для групп, приватный).</w:t>
-      </w:r>
-    </w:p>
-    <w:p>
-      <w:pPr>
-        <w:pStyle w:val="a3"/>
-        <w:numPr>
-          <w:ilvl w:val="0"/>
-          <w:numId w:val="2"/>
-        </w:numPr>
-        <w:rPr>
-          <w:rFonts w:ascii="Times New Roman" w:hAnsi="Times New Roman" w:cs="Times New Roman"/>
-          <w:sz w:val="24"/>
-          <w:szCs w:val="24"/>
-        </w:rPr>
-      </w:pPr>
-      <w:r>
-        <w:rPr>
-          <w:rFonts w:ascii="Times New Roman" w:hAnsi="Times New Roman" w:cs="Times New Roman"/>
-          <w:sz w:val="24"/>
-          <w:szCs w:val="24"/>
-        </w:rPr>
-        <w:t>Опции поделиться коллекциями по ссылке.</w:t>
-      </w:r>
-    </w:p>
-    <w:p>
-      <w:pPr>
-        <w:pStyle w:val="a3"/>
-        <w:numPr>
-          <w:ilvl w:val="0"/>
-          <w:numId w:val="2"/>
-        </w:numPr>
-        <w:rPr>
-          <w:rFonts w:ascii="Times New Roman" w:hAnsi="Times New Roman" w:cs="Times New Roman"/>
-          <w:sz w:val="24"/>
-          <w:szCs w:val="24"/>
-        </w:rPr>
-      </w:pPr>
-      <w:r>
-        <w:rPr>
-          <w:rFonts w:ascii="Times New Roman" w:hAnsi="Times New Roman" w:cs="Times New Roman"/>
-          <w:sz w:val="24"/>
-          <w:szCs w:val="24"/>
-        </w:rPr>
-        <w:t xml:space="preserve">Удаления коллекций без удаления </w:t>
-      </w:r>
-      <w:r>
-        <w:rPr>
-          <w:rFonts w:ascii="Times New Roman" w:hAnsi="Times New Roman" w:cs="Times New Roman"/>
-          <w:sz w:val="24"/>
-          <w:szCs w:val="24"/>
-        </w:rPr>
-        <w:t>ТФ</w:t>
-      </w:r>
-      <w:r>
-        <w:rPr>
-          <w:rFonts w:ascii="Times New Roman" w:hAnsi="Times New Roman" w:cs="Times New Roman"/>
-          <w:sz w:val="24"/>
-          <w:szCs w:val="24"/>
-        </w:rPr>
-        <w:t>.</w:t>
-      </w:r>
-    </w:p>
-    <w:p>
-      <w:pPr>
-        <w:pStyle w:val="a3"/>
-        <w:numPr>
-          <w:ilvl w:val="0"/>
-          <w:numId w:val="2"/>
-        </w:numPr>
-        <w:rPr>
-          <w:rFonts w:ascii="Times New Roman" w:hAnsi="Times New Roman" w:cs="Times New Roman"/>
-          <w:sz w:val="24"/>
-          <w:szCs w:val="24"/>
-        </w:rPr>
-      </w:pPr>
-      <w:r>
-        <w:rPr>
-          <w:rFonts w:ascii="Times New Roman" w:hAnsi="Times New Roman" w:cs="Times New Roman"/>
-          <w:sz w:val="24"/>
-          <w:szCs w:val="24"/>
-        </w:rPr>
-        <w:t>Подписка на доступные коллекции других пользователей.</w:t>
-      </w:r>
-    </w:p>
-    <w:p>
-      <w:pPr>
-        <w:pStyle w:val="a3"/>
-        <w:numPr>
-          <w:ilvl w:val="0"/>
-          <w:numId w:val="2"/>
-        </w:numPr>
-        <w:rPr>
-          <w:rFonts w:ascii="Times New Roman" w:hAnsi="Times New Roman" w:cs="Times New Roman"/>
-          <w:sz w:val="24"/>
-          <w:szCs w:val="24"/>
-        </w:rPr>
-      </w:pPr>
-      <w:r>
-        <w:rPr>
-          <w:rFonts w:ascii="Times New Roman" w:hAnsi="Times New Roman" w:cs="Times New Roman"/>
-          <w:sz w:val="24"/>
-          <w:szCs w:val="24"/>
-        </w:rPr>
-        <w:t>Создание/ удаления групп из пользователей и добавление/ удаления пользователей в них.</w:t>
-      </w:r>
-    </w:p>
-    <w:p>
-      <w:pPr>
-        <w:pStyle w:val="a3"/>
-        <w:numPr>
-          <w:ilvl w:val="0"/>
-          <w:numId w:val="2"/>
-        </w:numPr>
-        <w:rPr>
-          <w:rFonts w:ascii="Times New Roman" w:hAnsi="Times New Roman" w:cs="Times New Roman"/>
-          <w:sz w:val="24"/>
-          <w:szCs w:val="24"/>
-        </w:rPr>
-      </w:pPr>
-      <w:r>
-        <w:rPr>
-          <w:rFonts w:ascii="Times New Roman" w:hAnsi="Times New Roman" w:cs="Times New Roman"/>
-          <w:sz w:val="24"/>
-          <w:szCs w:val="24"/>
-        </w:rPr>
-        <w:t>Кон</w:t>
-      </w:r>
-      <w:r>
-        <w:rPr>
-          <w:rFonts w:ascii="Times New Roman" w:hAnsi="Times New Roman" w:cs="Times New Roman"/>
-          <w:sz w:val="24"/>
-          <w:szCs w:val="24"/>
-        </w:rPr>
-        <w:t xml:space="preserve">троль за </w:t>
-      </w:r>
-      <w:r>
-        <w:rPr>
-          <w:rFonts w:ascii="Times New Roman" w:hAnsi="Times New Roman" w:cs="Times New Roman"/>
-          <w:sz w:val="24"/>
-          <w:szCs w:val="24"/>
-        </w:rPr>
-        <w:t xml:space="preserve">отдельным </w:t>
-      </w:r>
-      <w:r>
-        <w:rPr>
-          <w:rFonts w:ascii="Times New Roman" w:hAnsi="Times New Roman" w:cs="Times New Roman"/>
-          <w:sz w:val="24"/>
-          <w:szCs w:val="24"/>
-        </w:rPr>
-        <w:t>и суммарным</w:t>
-      </w:r>
-      <w:r>
-        <w:rPr>
-          <w:rFonts w:ascii="Times New Roman" w:hAnsi="Times New Roman" w:cs="Times New Roman"/>
-          <w:sz w:val="24"/>
-          <w:szCs w:val="24"/>
-        </w:rPr>
-        <w:t xml:space="preserve"> размером загруженных </w:t>
-      </w:r>
-      <w:r>
-        <w:rPr>
-          <w:rFonts w:ascii="Times New Roman" w:hAnsi="Times New Roman" w:cs="Times New Roman"/>
-          <w:sz w:val="24"/>
-          <w:szCs w:val="24"/>
-        </w:rPr>
-        <w:t>пользователем</w:t>
-      </w:r>
-      <w:r>
-        <w:rPr>
-          <w:rFonts w:ascii="Times New Roman" w:hAnsi="Times New Roman" w:cs="Times New Roman"/>
-          <w:sz w:val="24"/>
-          <w:szCs w:val="24"/>
-        </w:rPr>
-        <w:t xml:space="preserve"> </w:t>
-      </w:r>
-      <w:r>
-        <w:rPr>
-          <w:rFonts w:ascii="Times New Roman" w:hAnsi="Times New Roman" w:cs="Times New Roman"/>
-          <w:sz w:val="24"/>
-          <w:szCs w:val="24"/>
-        </w:rPr>
-        <w:t>ТФ</w:t>
-      </w:r>
-      <w:r>
-        <w:rPr>
-          <w:rFonts w:ascii="Times New Roman" w:hAnsi="Times New Roman" w:cs="Times New Roman"/>
-          <w:sz w:val="24"/>
-          <w:szCs w:val="24"/>
-        </w:rPr>
-        <w:t>.</w:t>
-      </w:r>
-    </w:p>
-    <w:p>
-      <w:pPr>
-        <w:pStyle w:val="a3"/>
-        <w:numPr>
-          <w:ilvl w:val="0"/>
-          <w:numId w:val="2"/>
-        </w:numPr>
-        <w:rPr>
-          <w:rFonts w:ascii="Times New Roman" w:hAnsi="Times New Roman" w:cs="Times New Roman"/>
-          <w:sz w:val="24"/>
-          <w:szCs w:val="24"/>
-        </w:rPr>
-      </w:pPr>
-      <w:r>
-        <w:rPr>
-          <w:rFonts w:ascii="Times New Roman" w:hAnsi="Times New Roman" w:cs="Times New Roman"/>
-          <w:sz w:val="24"/>
-          <w:szCs w:val="24"/>
-        </w:rPr>
-        <w:t>Пользователь имеет собственный статус и рейтинг.</w:t>
-      </w:r>
-    </w:p>
-    <w:p>
-      <w:pPr>
-        <w:pStyle w:val="a3"/>
-        <w:numPr>
-          <w:ilvl w:val="0"/>
-          <w:numId w:val="2"/>
-        </w:numPr>
-        <w:rPr>
-          <w:rFonts w:ascii="Times New Roman" w:hAnsi="Times New Roman" w:cs="Times New Roman"/>
-          <w:sz w:val="24"/>
-          <w:szCs w:val="24"/>
-        </w:rPr>
-      </w:pPr>
-      <w:r>
-        <w:rPr>
-          <w:rFonts w:ascii="Times New Roman" w:hAnsi="Times New Roman" w:cs="Times New Roman"/>
-          <w:sz w:val="24"/>
-          <w:szCs w:val="24"/>
-        </w:rPr>
-        <w:t xml:space="preserve">Статус влияет на максимальный размер </w:t>
-      </w:r>
-      <w:r>
-        <w:rPr>
-          <w:rFonts w:ascii="Times New Roman" w:hAnsi="Times New Roman" w:cs="Times New Roman"/>
-          <w:sz w:val="24"/>
-          <w:szCs w:val="24"/>
-        </w:rPr>
-        <w:t>загружаемых</w:t>
-      </w:r>
-      <w:r>
-        <w:rPr>
-          <w:rFonts w:ascii="Times New Roman" w:hAnsi="Times New Roman" w:cs="Times New Roman"/>
-          <w:sz w:val="24"/>
-          <w:szCs w:val="24"/>
-        </w:rPr>
-        <w:t xml:space="preserve"> файлов и общий суммарный размер </w:t>
-      </w:r>
-      <w:r>
-        <w:rPr>
-          <w:rFonts w:ascii="Times New Roman" w:hAnsi="Times New Roman" w:cs="Times New Roman"/>
-          <w:sz w:val="24"/>
-          <w:szCs w:val="24"/>
-        </w:rPr>
-        <w:t>файлов,</w:t>
-      </w:r>
-      <w:r>
-        <w:rPr>
-          <w:rFonts w:ascii="Times New Roman" w:hAnsi="Times New Roman" w:cs="Times New Roman"/>
-          <w:sz w:val="24"/>
-          <w:szCs w:val="24"/>
-        </w:rPr>
-        <w:t xml:space="preserve"> загруженных на сервер</w:t>
-      </w:r>
-      <w:r>
-        <w:rPr>
-          <w:rFonts w:ascii="Times New Roman" w:hAnsi="Times New Roman" w:cs="Times New Roman"/>
-          <w:sz w:val="24"/>
-          <w:szCs w:val="24"/>
-        </w:rPr>
-        <w:t>, их количество</w:t>
-      </w:r>
-      <w:r>
-        <w:rPr>
-          <w:rFonts w:ascii="Times New Roman" w:hAnsi="Times New Roman" w:cs="Times New Roman"/>
-          <w:sz w:val="24"/>
-          <w:szCs w:val="24"/>
-        </w:rPr>
-        <w:t>. Количество групп, в которых он может быть участником, количество групп которых он может создавать. Количество коллекц</w:t>
-      </w:r>
-      <w:r>
-        <w:rPr>
-          <w:rFonts w:ascii="Times New Roman" w:hAnsi="Times New Roman" w:cs="Times New Roman"/>
-          <w:sz w:val="24"/>
-          <w:szCs w:val="24"/>
-        </w:rPr>
-        <w:t>ий, которые он может создавать, количество коллекций на которые можно подписаться.</w:t>
-      </w:r>
-    </w:p>
-    <w:p>
-      <w:pPr>
-        <w:pStyle w:val="a3"/>
-        <w:numPr>
-          <w:ilvl w:val="0"/>
-          <w:numId w:val="2"/>
-        </w:numPr>
-        <w:rPr>
-          <w:rFonts w:ascii="Times New Roman" w:hAnsi="Times New Roman" w:cs="Times New Roman"/>
-          <w:sz w:val="24"/>
-          <w:szCs w:val="24"/>
-        </w:rPr>
-      </w:pPr>
-      <w:r>
-        <w:rPr>
-          <w:rFonts w:ascii="Times New Roman" w:hAnsi="Times New Roman" w:cs="Times New Roman"/>
-          <w:sz w:val="24"/>
-          <w:szCs w:val="24"/>
-        </w:rPr>
-        <w:t xml:space="preserve">Рейтинг отображает </w:t>
-      </w:r>
-      <w:r>
-        <w:rPr>
-          <w:rFonts w:ascii="Times New Roman" w:hAnsi="Times New Roman" w:cs="Times New Roman"/>
-          <w:sz w:val="24"/>
-          <w:szCs w:val="24"/>
-        </w:rPr>
-        <w:t>качество материалов,</w:t>
-      </w:r>
-      <w:r>
-        <w:rPr>
-          <w:rFonts w:ascii="Times New Roman" w:hAnsi="Times New Roman" w:cs="Times New Roman"/>
-          <w:sz w:val="24"/>
-          <w:szCs w:val="24"/>
-        </w:rPr>
-        <w:t xml:space="preserve"> которые он загружает и складывается </w:t>
-      </w:r>
-      <w:r>
-        <w:rPr>
-          <w:rFonts w:ascii="Times New Roman" w:hAnsi="Times New Roman" w:cs="Times New Roman"/>
-          <w:sz w:val="24"/>
-          <w:szCs w:val="24"/>
-        </w:rPr>
-        <w:t>из оценок,</w:t>
-      </w:r>
-      <w:r>
-        <w:rPr>
-          <w:rFonts w:ascii="Times New Roman" w:hAnsi="Times New Roman" w:cs="Times New Roman"/>
-          <w:sz w:val="24"/>
-          <w:szCs w:val="24"/>
-        </w:rPr>
-        <w:t xml:space="preserve"> поставленных другими пользователями его ТФ.</w:t>
-      </w:r>
-    </w:p>
-    <w:p>
-      <w:pPr>
-        <w:rPr>
-          <w:rFonts w:ascii="Times New Roman" w:hAnsi="Times New Roman" w:cs="Times New Roman"/>
-          <w:sz w:val="24"/>
-          <w:szCs w:val="24"/>
-        </w:rPr>
-      </w:pPr>
-    </w:p>
-    <w:p>
-      <w:pPr>
-        <w:rPr>
-          <w:rFonts w:ascii="Times New Roman" w:hAnsi="Times New Roman" w:cs="Times New Roman"/>
-          <w:sz w:val="24"/>
-          <w:szCs w:val="24"/>
-          <w:lang w:val="en-US"/>
-        </w:rPr>
-      </w:pPr>
-      <w:r>
-        <w:rPr>
-          <w:rFonts w:ascii="Times New Roman" w:hAnsi="Times New Roman" w:cs="Times New Roman"/>
-          <w:sz w:val="24"/>
-          <w:szCs w:val="24"/>
-        </w:rPr>
-        <w:t>Текстовые документы</w:t>
-      </w:r>
-      <w:r>
-        <w:rPr>
-          <w:rFonts w:ascii="Times New Roman" w:hAnsi="Times New Roman" w:cs="Times New Roman"/>
-          <w:sz w:val="24"/>
-          <w:szCs w:val="24"/>
-          <w:lang w:val="en-US"/>
-        </w:rPr>
-        <w:t>:</w:t>
-      </w:r>
-    </w:p>
-    <w:p>
-      <w:pPr>
-        <w:pStyle w:val="a3"/>
-        <w:numPr>
-          <w:ilvl w:val="0"/>
           <w:numId w:val="3"/>
         </w:numPr>
         <w:rPr>
@@ -1263,48 +1231,8 @@
         </w:rPr>
         <w:t>Загружаются и хранятся на сервере</w:t>
       </w:r>
-      <w:r>
-        <w:rPr>
-          <w:rFonts w:ascii="Times New Roman" w:hAnsi="Times New Roman" w:cs="Times New Roman"/>
-          <w:sz w:val="24"/>
-          <w:szCs w:val="24"/>
-        </w:rPr>
-        <w:t xml:space="preserve"> (в последующем на </w:t>
-      </w:r>
-      <w:r>
-        <w:rPr>
-          <w:rFonts w:ascii="Times New Roman" w:hAnsi="Times New Roman" w:cs="Times New Roman"/>
-          <w:sz w:val="24"/>
-          <w:szCs w:val="24"/>
-          <w:lang w:val="en-US"/>
-        </w:rPr>
-        <w:t>google</w:t>
-      </w:r>
-      <w:r>
-        <w:rPr>
-          <w:rFonts w:ascii="Times New Roman" w:hAnsi="Times New Roman" w:cs="Times New Roman"/>
-          <w:sz w:val="24"/>
-          <w:szCs w:val="24"/>
-        </w:rPr>
-        <w:t xml:space="preserve"> </w:t>
-      </w:r>
-      <w:r>
-        <w:rPr>
-          <w:rFonts w:ascii="Times New Roman" w:hAnsi="Times New Roman" w:cs="Times New Roman"/>
-          <w:sz w:val="24"/>
-          <w:szCs w:val="24"/>
-          <w:lang w:val="en-US"/>
-        </w:rPr>
-        <w:t>disk</w:t>
-      </w:r>
-      <w:r>
-        <w:rPr>
-          <w:rFonts w:ascii="Times New Roman" w:hAnsi="Times New Roman" w:cs="Times New Roman"/>
-          <w:sz w:val="24"/>
-          <w:szCs w:val="24"/>
-        </w:rPr>
-        <w:t xml:space="preserve"> или аналогичном сервисе)</w:t>
-      </w:r>
+      <w:bookmarkStart w:id="0" w:name="_GoBack"/>
+      <w:bookmarkEnd w:id="0"/>
       <w:r>
         <w:rPr>
           <w:rFonts w:ascii="Times New Roman" w:hAnsi="Times New Roman" w:cs="Times New Roman"/>
@@ -3941,8 +3869,6 @@
         </w:rPr>
         <w:t>Приватный – ТФ или коллекция доступны только для владельца.</w:t>
       </w:r>
-      <w:bookmarkStart w:id="0" w:name="_GoBack"/>
-      <w:bookmarkEnd w:id="0"/>
     </w:p>
     <w:p/>
     <w:p/>

</xml_diff>